<commit_message>
CT33-Cadastrar máquina e inclusão pop de pesquisa de máquina no UC-23:Editar despesa
</commit_message>
<xml_diff>
--- a/4.3 Caso de Uso - UC-23 Editar despesa.docx
+++ b/4.3 Caso de Uso - UC-23 Editar despesa.docx
@@ -1417,8 +1417,6 @@
               </w:rPr>
               <w:t>.</w:t>
             </w:r>
-            <w:bookmarkStart w:id="0" w:name="_GoBack"/>
-            <w:bookmarkEnd w:id="0"/>
           </w:p>
           <w:p>
             <w:pPr>
@@ -2545,18 +2543,133 @@
               </w:drawing>
             </w:r>
           </w:p>
+          <w:p>
+            <w:pPr>
+              <w:jc w:val="right"/>
+            </w:pPr>
+          </w:p>
+          <w:p>
+            <w:pPr>
+              <w:jc w:val="right"/>
+            </w:pPr>
+          </w:p>
+          <w:p>
+            <w:pPr>
+              <w:jc w:val="right"/>
+            </w:pPr>
+          </w:p>
+          <w:p>
+            <w:pPr>
+              <w:jc w:val="right"/>
+            </w:pPr>
+          </w:p>
+          <w:p>
+            <w:pPr>
+              <w:jc w:val="right"/>
+            </w:pPr>
+          </w:p>
+          <w:p>
+            <w:pPr>
+              <w:jc w:val="right"/>
+            </w:pPr>
+          </w:p>
+          <w:p>
+            <w:pPr>
+              <w:jc w:val="right"/>
+            </w:pPr>
+          </w:p>
+          <w:p>
+            <w:pPr>
+              <w:jc w:val="right"/>
+            </w:pPr>
+          </w:p>
+          <w:p>
+            <w:pPr>
+              <w:jc w:val="right"/>
+            </w:pPr>
+          </w:p>
+          <w:p>
+            <w:pPr>
+              <w:jc w:val="right"/>
+            </w:pPr>
+          </w:p>
+          <w:p>
+            <w:pPr>
+              <w:rPr>
+                <w:noProof/>
+                <w:lang w:eastAsia="pt-BR"/>
+              </w:rPr>
+            </w:pPr>
+          </w:p>
+          <w:p>
+            <w:r>
+              <w:rPr>
+                <w:noProof/>
+                <w:lang w:eastAsia="pt-BR"/>
+              </w:rPr>
+              <w:drawing>
+                <wp:inline distT="0" distB="0" distL="0" distR="0">
+                  <wp:extent cx="5762625" cy="4524375"/>
+                  <wp:effectExtent l="0" t="0" r="0" b="0"/>
+                  <wp:docPr id="2" name="Imagem 2" descr="C:\Users\Otávio\Documents\Documentos-TCC-Projeto\Arquivos\4.3 Casos de Uso\Caso de Uso 23\prototipo_23_2.png"/>
+                  <wp:cNvGraphicFramePr>
+                    <a:graphicFrameLocks xmlns:a="http://schemas.openxmlformats.org/drawingml/2006/main" noChangeAspect="1"/>
+                  </wp:cNvGraphicFramePr>
+                  <a:graphic xmlns:a="http://schemas.openxmlformats.org/drawingml/2006/main">
+                    <a:graphicData uri="http://schemas.openxmlformats.org/drawingml/2006/picture">
+                      <pic:pic xmlns:pic="http://schemas.openxmlformats.org/drawingml/2006/picture">
+                        <pic:nvPicPr>
+                          <pic:cNvPr id="0" name="Picture 1" descr="C:\Users\Otávio\Documents\Documentos-TCC-Projeto\Arquivos\4.3 Casos de Uso\Caso de Uso 23\prototipo_23_2.png"/>
+                          <pic:cNvPicPr>
+                            <a:picLocks noChangeAspect="1" noChangeArrowheads="1"/>
+                          </pic:cNvPicPr>
+                        </pic:nvPicPr>
+                        <pic:blipFill>
+                          <a:blip r:embed="rId10">
+                            <a:extLst>
+                              <a:ext uri="{28A0092B-C50C-407E-A947-70E740481C1C}">
+                                <a14:useLocalDpi xmlns:a14="http://schemas.microsoft.com/office/drawing/2010/main" val="0"/>
+                              </a:ext>
+                            </a:extLst>
+                          </a:blip>
+                          <a:srcRect/>
+                          <a:stretch>
+                            <a:fillRect/>
+                          </a:stretch>
+                        </pic:blipFill>
+                        <pic:spPr bwMode="auto">
+                          <a:xfrm>
+                            <a:off x="0" y="0"/>
+                            <a:ext cx="5762625" cy="4524375"/>
+                          </a:xfrm>
+                          <a:prstGeom prst="rect">
+                            <a:avLst/>
+                          </a:prstGeom>
+                          <a:noFill/>
+                          <a:ln>
+                            <a:noFill/>
+                          </a:ln>
+                        </pic:spPr>
+                      </pic:pic>
+                    </a:graphicData>
+                  </a:graphic>
+                </wp:inline>
+              </w:drawing>
+            </w:r>
+          </w:p>
+          <w:p/>
+          <w:p/>
+          <w:p/>
+          <w:p/>
+          <w:p/>
+          <w:p/>
+          <w:p/>
+          <w:p/>
+          <w:p/>
+          <w:p/>
         </w:tc>
       </w:tr>
     </w:tbl>
-    <w:p>
-      <w:pPr>
-        <w:rPr>
-          <w:rFonts w:ascii="Tahoma" w:hAnsi="Tahoma" w:cs="Tahoma"/>
-          <w:sz w:val="20"/>
-          <w:szCs w:val="20"/>
-        </w:rPr>
-      </w:pPr>
-    </w:p>
     <w:p>
       <w:pPr>
         <w:rPr>
@@ -2617,6 +2730,8 @@
                 <w:bCs/>
               </w:rPr>
             </w:pPr>
+            <w:bookmarkStart w:id="0" w:name="_GoBack"/>
+            <w:bookmarkEnd w:id="0"/>
             <w:proofErr w:type="gramStart"/>
             <w:r>
               <w:rPr>
@@ -2713,7 +2828,7 @@
                 <w:lang w:eastAsia="pt-BR"/>
               </w:rPr>
               <w:drawing>
-                <wp:inline distT="0" distB="0" distL="0" distR="0">
+                <wp:inline distT="0" distB="0" distL="0" distR="0" wp14:anchorId="4D597E87" wp14:editId="7D57F135">
                   <wp:extent cx="5753100" cy="4972050"/>
                   <wp:effectExtent l="0" t="0" r="0" b="0"/>
                   <wp:docPr id="3" name="Imagem 3" descr="C:\Users\Felipe\Documents\Documentos-TCC-Projeto\Arquivos\4.3 Casos de Uso\Caso de Uso 23\diagrama_23.png"/>
@@ -2730,7 +2845,7 @@
                           </pic:cNvPicPr>
                         </pic:nvPicPr>
                         <pic:blipFill>
-                          <a:blip r:embed="rId10">
+                          <a:blip r:embed="rId11">
                             <a:extLst>
                               <a:ext uri="{28A0092B-C50C-407E-A947-70E740481C1C}">
                                 <a14:useLocalDpi xmlns:a14="http://schemas.microsoft.com/office/drawing/2010/main" val="0"/>
@@ -2796,8 +2911,8 @@
     </w:p>
     <w:p/>
     <w:sectPr>
-      <w:headerReference w:type="default" r:id="rId11"/>
-      <w:footerReference w:type="default" r:id="rId12"/>
+      <w:headerReference w:type="default" r:id="rId12"/>
+      <w:footerReference w:type="default" r:id="rId13"/>
       <w:pgSz w:w="11906" w:h="16838"/>
       <w:pgMar w:top="1134" w:right="1134" w:bottom="1134" w:left="1701" w:header="709" w:footer="709" w:gutter="0"/>
       <w:cols w:space="708"/>
@@ -6577,7 +6692,7 @@
 </file>
 
 <file path=customXml/itemProps1.xml><?xml version="1.0" encoding="utf-8"?>
-<ds:datastoreItem xmlns:ds="http://schemas.openxmlformats.org/officeDocument/2006/customXml" ds:itemID="{C39CB480-EE9A-40C5-A228-357BE855044B}">
+<ds:datastoreItem xmlns:ds="http://schemas.openxmlformats.org/officeDocument/2006/customXml" ds:itemID="{9711D6BC-3BFA-4636-A79C-7ADD7E577962}">
   <ds:schemaRefs>
     <ds:schemaRef ds:uri="http://schemas.openxmlformats.org/officeDocument/2006/bibliography"/>
   </ds:schemaRefs>

</xml_diff>